<commit_message>
comit all connect Nhibernate dapper
</commit_message>
<xml_diff>
--- a/TASK5/[HDDT-Intern] Tìm hiểu thư viện NHibernate, Dapper – Mai Trung Tiến.docx
+++ b/TASK5/[HDDT-Intern] Tìm hiểu thư viện NHibernate, Dapper – Mai Trung Tiến.docx
@@ -12,13 +12,7 @@
         <w:pStyle w:val="Heading1"/>
       </w:pPr>
       <w:r>
-        <w:t>Tìm hiểu thư viện N</w:t>
-      </w:r>
-      <w:r>
-        <w:t>hi</w:t>
-      </w:r>
-      <w:r>
-        <w:t>bernate</w:t>
+        <w:t>Tìm hiểu thư viện Nhibernate</w:t>
       </w:r>
     </w:p>
     <w:p>
@@ -307,46 +301,25 @@
     </w:p>
     <w:p>
       <w:pPr>
-        <w:pStyle w:val="Heading1"/>
-        <w:rPr>
-          <w:lang w:val="en-US"/>
-        </w:rPr>
-      </w:pPr>
-      <w:r>
-        <w:rPr>
-          <w:lang w:val="en-US"/>
-        </w:rPr>
-        <w:lastRenderedPageBreak/>
-        <w:t xml:space="preserve">Sử dụng </w:t>
-      </w:r>
-      <w:r>
-        <w:rPr>
-          <w:lang w:val="en-US"/>
-        </w:rPr>
-        <w:t>Fluent mapping</w:t>
-      </w:r>
-    </w:p>
-    <w:p>
-      <w:pPr>
-        <w:rPr>
-          <w:lang w:val="en-US"/>
-        </w:rPr>
-      </w:pPr>
-    </w:p>
-    <w:p>
-      <w:pPr>
-        <w:rPr>
-          <w:lang w:val="en-US"/>
-        </w:rPr>
-      </w:pPr>
-    </w:p>
-    <w:p>
-      <w:pPr>
-        <w:rPr>
-          <w:lang w:val="en-US"/>
-        </w:rPr>
-      </w:pPr>
-      <w:hyperlink r:id="rId5" w:history="1">
+        <w:rPr>
+          <w:lang w:val="en-US"/>
+        </w:rPr>
+      </w:pPr>
+    </w:p>
+    <w:p>
+      <w:pPr>
+        <w:rPr>
+          <w:lang w:val="en-US"/>
+        </w:rPr>
+      </w:pPr>
+    </w:p>
+    <w:p>
+      <w:pPr>
+        <w:rPr>
+          <w:lang w:val="en-US"/>
+        </w:rPr>
+      </w:pPr>
+      <w:hyperlink r:id="rId5" w:anchor="ClassMap" w:history="1">
         <w:r>
           <w:rPr>
             <w:rStyle w:val="Hyperlink"/>
@@ -369,6 +342,40 @@
             <w:lang w:val="en-US"/>
           </w:rPr>
           <w:t>https://stackoverflow.com/questions/27988419/fluent-nhibernate-component-mapping-issue</w:t>
+        </w:r>
+      </w:hyperlink>
+    </w:p>
+    <w:p>
+      <w:pPr>
+        <w:rPr>
+          <w:lang w:val="en-US"/>
+        </w:rPr>
+      </w:pPr>
+      <w:r>
+        <w:rPr>
+          <w:lang w:val="en-US"/>
+        </w:rPr>
+        <w:t xml:space="preserve">Fix bug: </w:t>
+      </w:r>
+      <w:r>
+        <w:rPr>
+          <w:lang w:val="en-US"/>
+        </w:rPr>
+        <w:t>HIBERNATE: COULD NOT LOCATE NAMED PARAMETER</w:t>
+      </w:r>
+      <w:r>
+        <w:rPr>
+          <w:lang w:val="en-US"/>
+        </w:rPr>
+        <w:t xml:space="preserve"> </w:t>
+      </w:r>
+      <w:hyperlink r:id="rId7" w:history="1">
+        <w:r>
+          <w:rPr>
+            <w:rStyle w:val="Hyperlink"/>
+            <w:lang w:val="en-US"/>
+          </w:rPr>
+          <w:t>https://techblog.bozho.net/hibernate-could-not-locate-named-parameter/</w:t>
         </w:r>
       </w:hyperlink>
     </w:p>
@@ -1291,6 +1298,7 @@
   <w:style w:type="character" w:default="1" w:styleId="DefaultParagraphFont">
     <w:name w:val="Default Paragraph Font"/>
     <w:uiPriority w:val="1"/>
+    <w:semiHidden/>
     <w:unhideWhenUsed/>
   </w:style>
   <w:style w:type="table" w:default="1" w:styleId="TableNormal">

</xml_diff>